<commit_message>
Fixes cv editor export (skills dupe)
</commit_message>
<xml_diff>
--- a/Skills/wwwroot/_content/docs/CV_SASP_TEMPLATE.docx
+++ b/Skills/wwwroot/_content/docs/CV_SASP_TEMPLATE.docx
@@ -1854,24 +1854,27 @@
   <w:p>
     <w:pPr>
       <w:pStyle w:val="En-tte"/>
+      <w:tabs>
+        <w:tab w:val="center" w:pos="4873"/>
+      </w:tabs>
     </w:pPr>
     <w:r>
       <w:rPr>
         <w:noProof/>
       </w:rPr>
       <w:drawing>
-        <wp:anchor distT="0" distB="0" distL="114300" distR="114300" simplePos="0" relativeHeight="251663360" behindDoc="1" locked="0" layoutInCell="1" allowOverlap="1" wp14:anchorId="0FD17A98" wp14:editId="7258CEA4">
+        <wp:anchor distT="0" distB="0" distL="114300" distR="114300" simplePos="0" relativeHeight="251662336" behindDoc="0" locked="0" layoutInCell="1" allowOverlap="1" wp14:anchorId="4C9343BD" wp14:editId="76AB7F84">
           <wp:simplePos x="0" y="0"/>
-          <wp:positionH relativeFrom="column">
-            <wp:posOffset>1872615</wp:posOffset>
+          <wp:positionH relativeFrom="margin">
+            <wp:align>center</wp:align>
           </wp:positionH>
           <wp:positionV relativeFrom="paragraph">
-            <wp:posOffset>-273685</wp:posOffset>
+            <wp:posOffset>-226060</wp:posOffset>
           </wp:positionV>
-          <wp:extent cx="1872615" cy="664210"/>
-          <wp:effectExtent l="0" t="0" r="0" b="2540"/>
+          <wp:extent cx="1985001" cy="704850"/>
+          <wp:effectExtent l="0" t="0" r="0" b="0"/>
           <wp:wrapNone/>
-          <wp:docPr id="1882746726" name="Image 1882746726"/>
+          <wp:docPr id="2" name="Image 2"/>
           <wp:cNvGraphicFramePr>
             <a:graphicFrameLocks xmlns:a="http://schemas.openxmlformats.org/drawingml/2006/main" noChangeAspect="1"/>
           </wp:cNvGraphicFramePr>
@@ -1900,7 +1903,7 @@
                 <pic:spPr bwMode="auto">
                   <a:xfrm>
                     <a:off x="0" y="0"/>
-                    <a:ext cx="1872615" cy="664210"/>
+                    <a:ext cx="1985001" cy="704850"/>
                   </a:xfrm>
                   <a:prstGeom prst="rect">
                     <a:avLst/>
@@ -1930,7 +1933,7 @@
       <mc:AlternateContent>
         <mc:Choice Requires="wps">
           <w:drawing>
-            <wp:anchor distT="0" distB="0" distL="114300" distR="114300" simplePos="0" relativeHeight="251661312" behindDoc="1" locked="0" layoutInCell="1" allowOverlap="1" wp14:anchorId="53FC56F9" wp14:editId="12A16FCB">
+            <wp:anchor distT="0" distB="0" distL="114300" distR="114300" simplePos="0" relativeHeight="251661312" behindDoc="1" locked="0" layoutInCell="1" allowOverlap="1" wp14:anchorId="53FC56F9" wp14:editId="0152FD69">
               <wp:simplePos x="0" y="0"/>
               <wp:positionH relativeFrom="page">
                 <wp:align>right</wp:align>
@@ -1996,14 +1999,17 @@
             </wp:anchor>
           </w:drawing>
         </mc:Choice>
-        <mc:Fallback xmlns:oel="http://schemas.microsoft.com/office/2019/extlst">
+        <mc:Fallback>
           <w:pict>
-            <v:rect w14:anchorId="729A02EA" id="Rectangle 1" o:spid="_x0000_s1026" alt="Rectangle d’arrière-plan d’en-tête" style="position:absolute;margin-left:560.8pt;margin-top:0;width:612pt;height:167.25pt;z-index:-251655168;visibility:visible;mso-wrap-style:square;mso-width-percent:1000;mso-height-percent:0;mso-wrap-distance-left:9pt;mso-wrap-distance-top:0;mso-wrap-distance-right:9pt;mso-wrap-distance-bottom:0;mso-position-horizontal:right;mso-position-horizontal-relative:page;mso-position-vertical:top;mso-position-vertical-relative:page;mso-width-percent:1000;mso-height-percent:0;mso-width-relative:page;mso-height-relative:margin;v-text-anchor:middle" o:gfxdata="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" fillcolor="#044ea2" stroked="f" strokeweight="1pt">
+            <v:rect w14:anchorId="609BC0C2" id="Rectangle 1" o:spid="_x0000_s1026" alt="Rectangle d’arrière-plan d’en-tête" style="position:absolute;margin-left:560.8pt;margin-top:0;width:612pt;height:167.25pt;z-index:-251655168;visibility:visible;mso-wrap-style:square;mso-width-percent:1000;mso-height-percent:0;mso-wrap-distance-left:9pt;mso-wrap-distance-top:0;mso-wrap-distance-right:9pt;mso-wrap-distance-bottom:0;mso-position-horizontal:right;mso-position-horizontal-relative:page;mso-position-vertical:top;mso-position-vertical-relative:page;mso-width-percent:1000;mso-height-percent:0;mso-width-relative:page;mso-height-relative:margin;v-text-anchor:middle" o:gfxdata="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" fillcolor="#044ea2" stroked="f" strokeweight="1pt">
               <w10:wrap anchorx="page" anchory="page"/>
             </v:rect>
           </w:pict>
         </mc:Fallback>
       </mc:AlternateContent>
+    </w:r>
+    <w:r>
+      <w:tab/>
     </w:r>
   </w:p>
 </w:hdr>

</xml_diff>

<commit_message>
Fixes mistakes with CV Word export
</commit_message>
<xml_diff>
--- a/Skills/wwwroot/_content/docs/CV_SASP_TEMPLATE.docx
+++ b/Skills/wwwroot/_content/docs/CV_SASP_TEMPLATE.docx
@@ -32,9 +32,13 @@
           <w:p>
             <w:pPr>
               <w:pStyle w:val="Titre"/>
+              <w:rPr>
+                <w:color w:val="FFFFFF" w:themeColor="background1"/>
+              </w:rPr>
             </w:pPr>
             <w:r>
               <w:rPr>
+                <w:color w:val="FFFFFF" w:themeColor="background1"/>
                 <w:lang w:bidi="fr-FR"/>
               </w:rPr>
               <w:t>{TRIGRAMME}</w:t>
@@ -46,6 +50,7 @@
             </w:pPr>
             <w:r>
               <w:rPr>
+                <w:color w:val="FFFFFF" w:themeColor="background1"/>
                 <w:lang w:bidi="fr-FR"/>
               </w:rPr>
               <w:t>{JOB}</w:t>
@@ -63,9 +68,13 @@
           <w:p>
             <w:pPr>
               <w:pStyle w:val="Coordonnes"/>
+              <w:rPr>
+                <w:color w:val="FFFFFF" w:themeColor="background1"/>
+              </w:rPr>
             </w:pPr>
             <w:r>
               <w:rPr>
+                <w:color w:val="FFFFFF" w:themeColor="background1"/>
                 <w:lang w:bidi="fr-FR"/>
               </w:rPr>
               <w:t>{YEAR}</w:t>
@@ -74,9 +83,13 @@
           <w:p>
             <w:pPr>
               <w:pStyle w:val="Coordonnes"/>
+              <w:rPr>
+                <w:color w:val="FFFFFF" w:themeColor="background1"/>
+              </w:rPr>
             </w:pPr>
             <w:r>
               <w:rPr>
+                <w:color w:val="FFFFFF" w:themeColor="background1"/>
                 <w:lang w:bidi="fr-FR"/>
               </w:rPr>
               <w:t>Contact :</w:t>
@@ -85,8 +98,14 @@
           <w:p>
             <w:pPr>
               <w:pStyle w:val="Coordonnes"/>
+              <w:rPr>
+                <w:color w:val="FFFFFF" w:themeColor="background1"/>
+              </w:rPr>
             </w:pPr>
             <w:r>
+              <w:rPr>
+                <w:color w:val="FFFFFF" w:themeColor="background1"/>
+              </w:rPr>
               <w:t>{PHONE_NUMBER}</w:t>
             </w:r>
           </w:p>
@@ -364,24 +383,8 @@
     </w:p>
     <w:p>
       <w:pPr>
-        <w:pStyle w:val="Titre3"/>
-        <w:rPr>
-          <w:lang w:bidi="fr-FR"/>
-        </w:rPr>
-      </w:pPr>
-    </w:p>
-    <w:p>
-      <w:pPr>
-        <w:pStyle w:val="Titre3"/>
-        <w:rPr>
-          <w:lang w:bidi="fr-FR"/>
-        </w:rPr>
-      </w:pPr>
-    </w:p>
-    <w:p>
-      <w:r>
-        <w:br w:type="page"/>
-      </w:r>
+        <w:ind w:left="0"/>
+      </w:pPr>
     </w:p>
     <w:tbl>
       <w:tblPr>
@@ -413,7 +416,6 @@
               <w:rPr>
                 <w:noProof/>
               </w:rPr>
-              <w:lastRenderedPageBreak/>
               <w:drawing>
                 <wp:inline distT="0" distB="0" distL="0" distR="0" wp14:anchorId="4D1D3A20" wp14:editId="754BAB53">
                   <wp:extent cx="284177" cy="284177"/>
@@ -612,9 +614,6 @@
     <w:p>
       <w:pPr>
         <w:pStyle w:val="Titre2"/>
-        <w:rPr>
-          <w:rStyle w:val="Accentuation"/>
-        </w:rPr>
       </w:pPr>
       <w:r>
         <w:t>{SKILLS}</w:t>
@@ -622,17 +621,13 @@
     </w:p>
     <w:p>
       <w:pPr>
-        <w:pStyle w:val="Titre3"/>
+        <w:pStyle w:val="Titre2"/>
         <w:rPr>
           <w:rStyle w:val="Accentuation"/>
+          <w:iCs w:val="0"/>
+          <w:color w:val="044EA2"/>
         </w:rPr>
       </w:pPr>
-      <w:r>
-        <w:rPr>
-          <w:rStyle w:val="Accentuation"/>
-        </w:rPr>
-        <w:br w:type="page"/>
-      </w:r>
     </w:p>
     <w:tbl>
       <w:tblPr>
@@ -662,9 +657,14 @@
             </w:pPr>
             <w:r>
               <w:rPr>
+                <w:rStyle w:val="Accentuation"/>
+              </w:rPr>
+              <w:br w:type="page"/>
+            </w:r>
+            <w:r>
+              <w:rPr>
                 <w:noProof/>
               </w:rPr>
-              <w:lastRenderedPageBreak/>
               <w:drawing>
                 <wp:anchor distT="0" distB="0" distL="114300" distR="114300" simplePos="0" relativeHeight="251658240" behindDoc="0" locked="0" layoutInCell="1" allowOverlap="1" wp14:anchorId="3FD6DFDC" wp14:editId="62FD0BDB">
                   <wp:simplePos x="0" y="0"/>

</xml_diff>